<commit_message>
WordDoc.EffectiveDate setter now working without removing formatting.  Also protects against bugs when multiple runs are present, essential.
</commit_message>
<xml_diff>
--- a/QmsHero/QmsDoc.Test/Fixtures/Processing/SOP-001 Quality Manual Rev1.docx
+++ b/QmsHero/QmsDoc.Test/Fixtures/Processing/SOP-001 Quality Manual Rev1.docx
@@ -23826,8 +23826,20 @@
           <w:vAlign w:val="center"/>
         </w:tcPr>
         <w:p>
+          <w:pPr>
+            <w:pStyle w:val="Header"/>
+            <w:jc w:val="center"/>
+            <w:rPr>
+              <w:rFonts w:cs="Arial"/>
+              <w:sz w:val="20"/>
+            </w:rPr>
+          </w:pPr>
           <w:r>
-            <w:t>Effective Date: 2019-11-05</w:t>
+            <w:rPr>
+              <w:rFonts w:cs="Arial"/>
+              <w:sz w:val="20"/>
+            </w:rPr>
+            <w:t xml:space="preserve">Effective Date: 2020-04-12</w:t>
           </w:r>
         </w:p>
       </w:tc>
@@ -23841,7 +23853,7 @@
         </w:tcPr>
         <w:p>
           <w:r>
-            <w:t>Rev. 60</w:t>
+            <w:t>Rev. 4</w:t>
           </w:r>
         </w:p>
       </w:tc>

</xml_diff>